<commit_message>
Post/cdp procedure paginate (#1)
new post for career development procedure with more details and paginate feature
</commit_message>
<xml_diff>
--- a/Career Development Worksheet.docx
+++ b/Career Development Worksheet.docx
@@ -1253,7 +1253,43 @@
                 <w:sz w:val="24"/>
                 <w:szCs w:val="24"/>
               </w:rPr>
-              <w:t>Schedule 2 hr/wk to take a class and practice.</w:t>
+              <w:t xml:space="preserve">Schedule 2 </w:t>
+            </w:r>
+            <w:proofErr w:type="spellStart"/>
+            <w:r>
+              <w:rPr>
+                <w:color w:val="A6A6A6" w:themeColor="background1" w:themeShade="A6"/>
+                <w:sz w:val="24"/>
+                <w:szCs w:val="24"/>
+              </w:rPr>
+              <w:t>hr</w:t>
+            </w:r>
+            <w:proofErr w:type="spellEnd"/>
+            <w:r>
+              <w:rPr>
+                <w:color w:val="A6A6A6" w:themeColor="background1" w:themeShade="A6"/>
+                <w:sz w:val="24"/>
+                <w:szCs w:val="24"/>
+              </w:rPr>
+              <w:t>/</w:t>
+            </w:r>
+            <w:proofErr w:type="spellStart"/>
+            <w:r>
+              <w:rPr>
+                <w:color w:val="A6A6A6" w:themeColor="background1" w:themeShade="A6"/>
+                <w:sz w:val="24"/>
+                <w:szCs w:val="24"/>
+              </w:rPr>
+              <w:t>wk</w:t>
+            </w:r>
+            <w:proofErr w:type="spellEnd"/>
+            <w:r>
+              <w:rPr>
+                <w:color w:val="A6A6A6" w:themeColor="background1" w:themeShade="A6"/>
+                <w:sz w:val="24"/>
+                <w:szCs w:val="24"/>
+              </w:rPr>
+              <w:t xml:space="preserve"> to take a class and practice.</w:t>
             </w:r>
           </w:p>
         </w:tc>
@@ -1323,7 +1359,43 @@
                 <w:sz w:val="24"/>
                 <w:szCs w:val="24"/>
               </w:rPr>
-              <w:t>Schedule 1 hr/wk to attend local Toastmaster’s club meeting.</w:t>
+              <w:t xml:space="preserve">Schedule 1 </w:t>
+            </w:r>
+            <w:proofErr w:type="spellStart"/>
+            <w:r>
+              <w:rPr>
+                <w:color w:val="A6A6A6" w:themeColor="background1" w:themeShade="A6"/>
+                <w:sz w:val="24"/>
+                <w:szCs w:val="24"/>
+              </w:rPr>
+              <w:t>hr</w:t>
+            </w:r>
+            <w:proofErr w:type="spellEnd"/>
+            <w:r>
+              <w:rPr>
+                <w:color w:val="A6A6A6" w:themeColor="background1" w:themeShade="A6"/>
+                <w:sz w:val="24"/>
+                <w:szCs w:val="24"/>
+              </w:rPr>
+              <w:t>/</w:t>
+            </w:r>
+            <w:proofErr w:type="spellStart"/>
+            <w:r>
+              <w:rPr>
+                <w:color w:val="A6A6A6" w:themeColor="background1" w:themeShade="A6"/>
+                <w:sz w:val="24"/>
+                <w:szCs w:val="24"/>
+              </w:rPr>
+              <w:t>wk</w:t>
+            </w:r>
+            <w:proofErr w:type="spellEnd"/>
+            <w:r>
+              <w:rPr>
+                <w:color w:val="A6A6A6" w:themeColor="background1" w:themeShade="A6"/>
+                <w:sz w:val="24"/>
+                <w:szCs w:val="24"/>
+              </w:rPr>
+              <w:t xml:space="preserve"> to attend local Toastmaster’s club meeting.</w:t>
             </w:r>
             <w:r>
               <w:rPr>
@@ -1340,12 +1412,157 @@
     <w:p>
       <w:pPr>
         <w:pStyle w:val="ListParagraph"/>
+        <w:numPr>
+          <w:ilvl w:val="0"/>
+          <w:numId w:val="1"/>
+        </w:numPr>
         <w:spacing w:before="120"/>
         <w:rPr>
-          <w:sz w:val="24"/>
-          <w:szCs w:val="24"/>
-        </w:rPr>
-      </w:pPr>
+          <w:b/>
+          <w:bCs/>
+          <w:sz w:val="24"/>
+          <w:szCs w:val="24"/>
+        </w:rPr>
+      </w:pPr>
+      <w:r>
+        <w:rPr>
+          <w:b/>
+          <w:bCs/>
+          <w:sz w:val="24"/>
+          <w:szCs w:val="24"/>
+        </w:rPr>
+        <w:t>Reflect</w:t>
+      </w:r>
+      <w:r>
+        <w:rPr>
+          <w:b/>
+          <w:bCs/>
+          <w:sz w:val="24"/>
+          <w:szCs w:val="24"/>
+        </w:rPr>
+        <w:t>ion</w:t>
+      </w:r>
+    </w:p>
+    <w:p>
+      <w:pPr>
+        <w:pStyle w:val="ListParagraph"/>
+        <w:spacing w:before="120"/>
+        <w:rPr>
+          <w:sz w:val="24"/>
+          <w:szCs w:val="24"/>
+        </w:rPr>
+      </w:pPr>
+      <w:r>
+        <w:rPr>
+          <w:sz w:val="24"/>
+          <w:szCs w:val="24"/>
+        </w:rPr>
+        <w:t>Record unplanned events or achievements that happened over the past cycle.</w:t>
+      </w:r>
+    </w:p>
+    <w:tbl>
+      <w:tblPr>
+        <w:tblStyle w:val="TableGrid"/>
+        <w:tblW w:w="0" w:type="auto"/>
+        <w:tblInd w:w="720" w:type="dxa"/>
+        <w:tblLook w:val="04A0" w:firstRow="1" w:lastRow="0" w:firstColumn="1" w:lastColumn="0" w:noHBand="0" w:noVBand="1"/>
+      </w:tblPr>
+      <w:tblGrid>
+        <w:gridCol w:w="10070"/>
+      </w:tblGrid>
+      <w:tr>
+        <w:tc>
+          <w:tcPr>
+            <w:tcW w:w="10070" w:type="dxa"/>
+            <w:shd w:val="clear" w:color="auto" w:fill="F2F2F2" w:themeFill="background1" w:themeFillShade="F2"/>
+          </w:tcPr>
+          <w:p>
+            <w:pPr>
+              <w:pStyle w:val="ListParagraph"/>
+              <w:ind w:left="0"/>
+              <w:rPr>
+                <w:color w:val="A6A6A6" w:themeColor="background1" w:themeShade="A6"/>
+                <w:sz w:val="24"/>
+                <w:szCs w:val="24"/>
+              </w:rPr>
+            </w:pPr>
+          </w:p>
+          <w:p>
+            <w:pPr>
+              <w:pStyle w:val="ListParagraph"/>
+              <w:ind w:left="0"/>
+              <w:rPr>
+                <w:color w:val="A6A6A6" w:themeColor="background1" w:themeShade="A6"/>
+                <w:sz w:val="24"/>
+                <w:szCs w:val="24"/>
+              </w:rPr>
+            </w:pPr>
+          </w:p>
+        </w:tc>
+      </w:tr>
+    </w:tbl>
+    <w:p>
+      <w:pPr>
+        <w:pStyle w:val="ListParagraph"/>
+        <w:numPr>
+          <w:ilvl w:val="0"/>
+          <w:numId w:val="1"/>
+        </w:numPr>
+        <w:spacing w:before="120"/>
+        <w:rPr>
+          <w:b/>
+          <w:bCs/>
+          <w:sz w:val="24"/>
+          <w:szCs w:val="24"/>
+        </w:rPr>
+      </w:pPr>
+      <w:r>
+        <w:rPr>
+          <w:b/>
+          <w:bCs/>
+          <w:sz w:val="24"/>
+          <w:szCs w:val="24"/>
+        </w:rPr>
+        <w:t>Repeat</w:t>
+      </w:r>
+    </w:p>
+    <w:p>
+      <w:pPr>
+        <w:pStyle w:val="ListParagraph"/>
+        <w:spacing w:before="120"/>
+        <w:rPr>
+          <w:sz w:val="24"/>
+          <w:szCs w:val="24"/>
+        </w:rPr>
+      </w:pPr>
+      <w:r>
+        <w:rPr>
+          <w:sz w:val="24"/>
+          <w:szCs w:val="24"/>
+        </w:rPr>
+        <w:t xml:space="preserve">Revisit the above </w:t>
+      </w:r>
+      <w:r>
+        <w:rPr>
+          <w:sz w:val="24"/>
+          <w:szCs w:val="24"/>
+        </w:rPr>
+        <w:t>1-6</w:t>
+      </w:r>
+      <w:r>
+        <w:rPr>
+          <w:sz w:val="24"/>
+          <w:szCs w:val="24"/>
+        </w:rPr>
+        <w:t xml:space="preserve"> and note any changes</w:t>
+      </w:r>
+      <w:r>
+        <w:rPr>
+          <w:sz w:val="24"/>
+          <w:szCs w:val="24"/>
+        </w:rPr>
+        <w:t>.</w:t>
+      </w:r>
     </w:p>
     <w:sectPr>
       <w:pgSz w:w="12240" w:h="20160" w:code="5"/>
@@ -1448,8 +1665,100 @@
       </w:pPr>
     </w:lvl>
   </w:abstractNum>
+  <w:abstractNum w:abstractNumId="1" w15:restartNumberingAfterBreak="0">
+    <w:nsid w:val="7A6D6D9E"/>
+    <w:multiLevelType w:val="hybridMultilevel"/>
+    <w:tmpl w:val="24E0ED36"/>
+    <w:lvl w:ilvl="0" w:tplc="FFFFFFFF">
+      <w:start w:val="1"/>
+      <w:numFmt w:val="decimal"/>
+      <w:lvlText w:val="%1."/>
+      <w:lvlJc w:val="left"/>
+      <w:pPr>
+        <w:ind w:left="720" w:hanging="360"/>
+      </w:pPr>
+      <w:rPr>
+        <w:rFonts w:hint="default"/>
+      </w:rPr>
+    </w:lvl>
+    <w:lvl w:ilvl="1" w:tplc="FFFFFFFF" w:tentative="1">
+      <w:start w:val="1"/>
+      <w:numFmt w:val="lowerLetter"/>
+      <w:lvlText w:val="%2."/>
+      <w:lvlJc w:val="left"/>
+      <w:pPr>
+        <w:ind w:left="1440" w:hanging="360"/>
+      </w:pPr>
+    </w:lvl>
+    <w:lvl w:ilvl="2" w:tplc="FFFFFFFF" w:tentative="1">
+      <w:start w:val="1"/>
+      <w:numFmt w:val="lowerRoman"/>
+      <w:lvlText w:val="%3."/>
+      <w:lvlJc w:val="right"/>
+      <w:pPr>
+        <w:ind w:left="2160" w:hanging="180"/>
+      </w:pPr>
+    </w:lvl>
+    <w:lvl w:ilvl="3" w:tplc="FFFFFFFF" w:tentative="1">
+      <w:start w:val="1"/>
+      <w:numFmt w:val="decimal"/>
+      <w:lvlText w:val="%4."/>
+      <w:lvlJc w:val="left"/>
+      <w:pPr>
+        <w:ind w:left="2880" w:hanging="360"/>
+      </w:pPr>
+    </w:lvl>
+    <w:lvl w:ilvl="4" w:tplc="FFFFFFFF" w:tentative="1">
+      <w:start w:val="1"/>
+      <w:numFmt w:val="lowerLetter"/>
+      <w:lvlText w:val="%5."/>
+      <w:lvlJc w:val="left"/>
+      <w:pPr>
+        <w:ind w:left="3600" w:hanging="360"/>
+      </w:pPr>
+    </w:lvl>
+    <w:lvl w:ilvl="5" w:tplc="FFFFFFFF" w:tentative="1">
+      <w:start w:val="1"/>
+      <w:numFmt w:val="lowerRoman"/>
+      <w:lvlText w:val="%6."/>
+      <w:lvlJc w:val="right"/>
+      <w:pPr>
+        <w:ind w:left="4320" w:hanging="180"/>
+      </w:pPr>
+    </w:lvl>
+    <w:lvl w:ilvl="6" w:tplc="FFFFFFFF" w:tentative="1">
+      <w:start w:val="1"/>
+      <w:numFmt w:val="decimal"/>
+      <w:lvlText w:val="%7."/>
+      <w:lvlJc w:val="left"/>
+      <w:pPr>
+        <w:ind w:left="5040" w:hanging="360"/>
+      </w:pPr>
+    </w:lvl>
+    <w:lvl w:ilvl="7" w:tplc="FFFFFFFF" w:tentative="1">
+      <w:start w:val="1"/>
+      <w:numFmt w:val="lowerLetter"/>
+      <w:lvlText w:val="%8."/>
+      <w:lvlJc w:val="left"/>
+      <w:pPr>
+        <w:ind w:left="5760" w:hanging="360"/>
+      </w:pPr>
+    </w:lvl>
+    <w:lvl w:ilvl="8" w:tplc="FFFFFFFF" w:tentative="1">
+      <w:start w:val="1"/>
+      <w:numFmt w:val="lowerRoman"/>
+      <w:lvlText w:val="%9."/>
+      <w:lvlJc w:val="right"/>
+      <w:pPr>
+        <w:ind w:left="6480" w:hanging="180"/>
+      </w:pPr>
+    </w:lvl>
+  </w:abstractNum>
   <w:num w:numId="1" w16cid:durableId="1132481916">
     <w:abstractNumId w:val="0"/>
+  </w:num>
+  <w:num w:numId="2" w16cid:durableId="653070384">
+    <w:abstractNumId w:val="1"/>
   </w:num>
 </w:numbering>
 </file>

</xml_diff>

<commit_message>
fix order in CDP worksheet to align with updated blog steps
</commit_message>
<xml_diff>
--- a/Career Development Worksheet.docx
+++ b/Career Development Worksheet.docx
@@ -44,7 +44,7 @@
           <w:rPr>
             <w:rStyle w:val="Hyperlink"/>
           </w:rPr>
-          <w:t>https://kljohnson.netlify.app/2022/09/02/career-development-plan/</w:t>
+          <w:t>how-to-create-a-meaningful-career-development-plan/</w:t>
         </w:r>
       </w:hyperlink>
       <w:r>
@@ -73,6 +73,15 @@
           <w:szCs w:val="24"/>
         </w:rPr>
         <w:t>Build Your Compass</w:t>
+      </w:r>
+      <w:r>
+        <w:rPr>
+          <w:b/>
+          <w:bCs/>
+          <w:sz w:val="24"/>
+          <w:szCs w:val="24"/>
+        </w:rPr>
+        <w:t>: Know Thyself</w:t>
       </w:r>
     </w:p>
     <w:p>
@@ -206,7 +215,34 @@
           <w:sz w:val="24"/>
           <w:szCs w:val="24"/>
         </w:rPr>
-        <w:t>List your values:</w:t>
+        <w:t>List your values</w:t>
+      </w:r>
+      <w:r>
+        <w:rPr>
+          <w:sz w:val="24"/>
+          <w:szCs w:val="24"/>
+        </w:rPr>
+        <w:t xml:space="preserve"> (</w:t>
+      </w:r>
+      <w:r>
+        <w:t>identify top 5</w:t>
+      </w:r>
+      <w:r>
+        <w:t xml:space="preserve"> and prioritize</w:t>
+      </w:r>
+      <w:r>
+        <w:rPr>
+          <w:sz w:val="24"/>
+          <w:szCs w:val="24"/>
+        </w:rPr>
+        <w:t>)</w:t>
+      </w:r>
+      <w:r>
+        <w:rPr>
+          <w:sz w:val="24"/>
+          <w:szCs w:val="24"/>
+        </w:rPr>
+        <w:t>:</w:t>
       </w:r>
     </w:p>
     <w:tbl>
@@ -251,66 +287,38 @@
     <w:p>
       <w:pPr>
         <w:pStyle w:val="ListParagraph"/>
-      </w:pPr>
-      <w:r>
-        <w:t>Try to prioritize them</w:t>
-      </w:r>
-      <w:r>
-        <w:t xml:space="preserve"> and identify top 5 or so.</w:t>
-      </w:r>
-    </w:p>
-    <w:p>
-      <w:pPr>
-        <w:pStyle w:val="ListParagraph"/>
-        <w:rPr>
-          <w:sz w:val="24"/>
-          <w:szCs w:val="24"/>
-        </w:rPr>
-      </w:pPr>
-    </w:p>
-    <w:p>
-      <w:pPr>
-        <w:pStyle w:val="ListParagraph"/>
-        <w:numPr>
-          <w:ilvl w:val="0"/>
-          <w:numId w:val="1"/>
-        </w:numPr>
-        <w:rPr>
-          <w:sz w:val="24"/>
-          <w:szCs w:val="24"/>
-        </w:rPr>
-      </w:pPr>
-      <w:r>
-        <w:rPr>
-          <w:b/>
-          <w:bCs/>
-          <w:sz w:val="24"/>
-          <w:szCs w:val="24"/>
-        </w:rPr>
-        <w:t>Define Your Landscape</w:t>
-      </w:r>
-      <w:r>
-        <w:rPr>
-          <w:sz w:val="24"/>
-          <w:szCs w:val="24"/>
-        </w:rPr>
-        <w:t xml:space="preserve"> using the TOP model</w:t>
-      </w:r>
-    </w:p>
-    <w:p>
-      <w:pPr>
-        <w:pStyle w:val="ListParagraph"/>
-        <w:rPr>
-          <w:sz w:val="24"/>
-          <w:szCs w:val="24"/>
-        </w:rPr>
-      </w:pPr>
-      <w:r>
-        <w:rPr>
-          <w:sz w:val="24"/>
-          <w:szCs w:val="24"/>
-        </w:rPr>
-        <w:t>Talents (strengths):</w:t>
+        <w:rPr>
+          <w:sz w:val="24"/>
+          <w:szCs w:val="24"/>
+        </w:rPr>
+      </w:pPr>
+      <w:r>
+        <w:rPr>
+          <w:sz w:val="24"/>
+          <w:szCs w:val="24"/>
+        </w:rPr>
+        <w:t xml:space="preserve">List your top </w:t>
+      </w:r>
+      <w:r>
+        <w:rPr>
+          <w:sz w:val="24"/>
+          <w:szCs w:val="24"/>
+        </w:rPr>
+        <w:t>1</w:t>
+      </w:r>
+      <w:r>
+        <w:rPr>
+          <w:sz w:val="24"/>
+          <w:szCs w:val="24"/>
+        </w:rPr>
+        <w:t xml:space="preserve">-3 </w:t>
+      </w:r>
+      <w:r>
+        <w:rPr>
+          <w:sz w:val="24"/>
+          <w:szCs w:val="24"/>
+        </w:rPr>
+        <w:t>Passions (affinities):</w:t>
       </w:r>
     </w:p>
     <w:tbl>
@@ -355,17 +363,61 @@
     <w:p>
       <w:pPr>
         <w:pStyle w:val="ListParagraph"/>
-        <w:rPr>
-          <w:sz w:val="24"/>
-          <w:szCs w:val="24"/>
-        </w:rPr>
-      </w:pPr>
-      <w:r>
-        <w:rPr>
-          <w:sz w:val="24"/>
-          <w:szCs w:val="24"/>
-        </w:rPr>
-        <w:t>Passions (affinities):</w:t>
+        <w:numPr>
+          <w:ilvl w:val="0"/>
+          <w:numId w:val="1"/>
+        </w:numPr>
+        <w:spacing w:before="240"/>
+        <w:rPr>
+          <w:sz w:val="24"/>
+          <w:szCs w:val="24"/>
+        </w:rPr>
+      </w:pPr>
+      <w:r>
+        <w:rPr>
+          <w:b/>
+          <w:bCs/>
+          <w:sz w:val="24"/>
+          <w:szCs w:val="24"/>
+        </w:rPr>
+        <w:t>Define Your Landscape</w:t>
+      </w:r>
+      <w:r>
+        <w:rPr>
+          <w:sz w:val="24"/>
+          <w:szCs w:val="24"/>
+        </w:rPr>
+        <w:t xml:space="preserve"> using the TOP model</w:t>
+      </w:r>
+    </w:p>
+    <w:p>
+      <w:pPr>
+        <w:pStyle w:val="ListParagraph"/>
+        <w:rPr>
+          <w:sz w:val="24"/>
+          <w:szCs w:val="24"/>
+        </w:rPr>
+      </w:pPr>
+      <w:r>
+        <w:rPr>
+          <w:sz w:val="24"/>
+          <w:szCs w:val="24"/>
+        </w:rPr>
+        <w:t>Talents (strengths)</w:t>
+      </w:r>
+      <w:r>
+        <w:rPr>
+          <w:sz w:val="24"/>
+          <w:szCs w:val="24"/>
+        </w:rPr>
+        <w:t>. Is one in particular your “super power”?</w:t>
+      </w:r>
+      <w:r>
+        <w:rPr>
+          <w:sz w:val="24"/>
+          <w:szCs w:val="24"/>
+        </w:rPr>
+        <w:t>:</w:t>
       </w:r>
     </w:p>
     <w:tbl>
@@ -472,6 +524,11 @@
     <w:p>
       <w:pPr>
         <w:pStyle w:val="ListParagraph"/>
+        <w:numPr>
+          <w:ilvl w:val="0"/>
+          <w:numId w:val="1"/>
+        </w:numPr>
+        <w:spacing w:before="240"/>
         <w:rPr>
           <w:b/>
           <w:bCs/>
@@ -479,6 +536,75 @@
           <w:szCs w:val="24"/>
         </w:rPr>
       </w:pPr>
+      <w:r>
+        <w:rPr>
+          <w:b/>
+          <w:bCs/>
+          <w:sz w:val="24"/>
+          <w:szCs w:val="24"/>
+        </w:rPr>
+        <w:t>Map</w:t>
+      </w:r>
+      <w:r>
+        <w:rPr>
+          <w:b/>
+          <w:bCs/>
+          <w:sz w:val="24"/>
+          <w:szCs w:val="24"/>
+        </w:rPr>
+        <w:t xml:space="preserve"> Orientation</w:t>
+      </w:r>
+    </w:p>
+    <w:p>
+      <w:pPr>
+        <w:pStyle w:val="ListParagraph"/>
+        <w:rPr>
+          <w:sz w:val="24"/>
+          <w:szCs w:val="24"/>
+        </w:rPr>
+      </w:pPr>
+      <w:r>
+        <w:rPr>
+          <w:sz w:val="24"/>
+          <w:szCs w:val="24"/>
+        </w:rPr>
+        <w:t>Have</w:t>
+      </w:r>
+      <w:r>
+        <w:rPr>
+          <w:sz w:val="24"/>
+          <w:szCs w:val="24"/>
+        </w:rPr>
+        <w:t xml:space="preserve"> discussions with your manager, mentor or team members to understand </w:t>
+      </w:r>
+      <w:r>
+        <w:rPr>
+          <w:sz w:val="24"/>
+          <w:szCs w:val="24"/>
+        </w:rPr>
+        <w:t>expectations of your current role as well as</w:t>
+      </w:r>
+      <w:r>
+        <w:rPr>
+          <w:sz w:val="24"/>
+          <w:szCs w:val="24"/>
+        </w:rPr>
+        <w:t xml:space="preserve"> career advancement requirements are at your company</w:t>
+      </w:r>
+      <w:r>
+        <w:rPr>
+          <w:sz w:val="24"/>
+          <w:szCs w:val="24"/>
+        </w:rPr>
+        <w:t xml:space="preserve"> and in your team</w:t>
+      </w:r>
+      <w:r>
+        <w:rPr>
+          <w:sz w:val="24"/>
+          <w:szCs w:val="24"/>
+        </w:rPr>
+        <w:t>.</w:t>
+      </w:r>
     </w:p>
     <w:p>
       <w:pPr>
@@ -487,87 +613,188 @@
           <w:ilvl w:val="0"/>
           <w:numId w:val="1"/>
         </w:numPr>
+        <w:spacing w:before="240"/>
+        <w:rPr>
+          <w:sz w:val="24"/>
+          <w:szCs w:val="24"/>
+        </w:rPr>
+      </w:pPr>
+      <w:r>
         <w:rPr>
           <w:b/>
           <w:bCs/>
           <w:sz w:val="24"/>
           <w:szCs w:val="24"/>
         </w:rPr>
-      </w:pPr>
-      <w:r>
-        <w:rPr>
-          <w:b/>
-          <w:bCs/>
-          <w:sz w:val="24"/>
-          <w:szCs w:val="24"/>
-        </w:rPr>
-        <w:t xml:space="preserve">Study </w:t>
-      </w:r>
-      <w:r>
-        <w:rPr>
-          <w:b/>
-          <w:bCs/>
-          <w:sz w:val="24"/>
-          <w:szCs w:val="24"/>
-        </w:rPr>
-        <w:t>Y</w:t>
-      </w:r>
-      <w:r>
-        <w:rPr>
-          <w:b/>
-          <w:bCs/>
-          <w:sz w:val="24"/>
-          <w:szCs w:val="24"/>
-        </w:rPr>
-        <w:t>our Map</w:t>
+        <w:t>Identify Your Starting Point</w:t>
+      </w:r>
+      <w:r>
+        <w:rPr>
+          <w:sz w:val="24"/>
+          <w:szCs w:val="24"/>
+        </w:rPr>
+        <w:t xml:space="preserve"> on the map</w:t>
       </w:r>
     </w:p>
     <w:p>
       <w:pPr>
         <w:pStyle w:val="ListParagraph"/>
-        <w:rPr>
-          <w:sz w:val="24"/>
-          <w:szCs w:val="24"/>
-        </w:rPr>
-      </w:pPr>
-      <w:r>
-        <w:rPr>
-          <w:sz w:val="24"/>
-          <w:szCs w:val="24"/>
-        </w:rPr>
-        <w:t>Have</w:t>
-      </w:r>
-      <w:r>
-        <w:rPr>
-          <w:sz w:val="24"/>
-          <w:szCs w:val="24"/>
-        </w:rPr>
-        <w:t xml:space="preserve"> discussions with your manager, mentor or team members to understand what career advancement requirements are at your company, and in your current role</w:t>
-      </w:r>
-      <w:r>
-        <w:rPr>
-          <w:sz w:val="24"/>
-          <w:szCs w:val="24"/>
-        </w:rPr>
-        <w:t xml:space="preserve"> are</w:t>
-      </w:r>
-      <w:r>
-        <w:rPr>
-          <w:sz w:val="24"/>
-          <w:szCs w:val="24"/>
-        </w:rPr>
-        <w:t>.</w:t>
+        <w:spacing w:before="240"/>
+        <w:rPr>
+          <w:sz w:val="24"/>
+          <w:szCs w:val="24"/>
+        </w:rPr>
+      </w:pPr>
+      <w:r>
+        <w:rPr>
+          <w:sz w:val="24"/>
+          <w:szCs w:val="24"/>
+        </w:rPr>
+        <w:t xml:space="preserve">In your current role, </w:t>
+      </w:r>
+      <w:r>
+        <w:rPr>
+          <w:sz w:val="24"/>
+          <w:szCs w:val="24"/>
+        </w:rPr>
+        <w:t>how well are you performing to expectations (technical skills, soft skills, behavior):</w:t>
       </w:r>
     </w:p>
-    <w:p>
-      <w:pPr>
-        <w:pStyle w:val="ListParagraph"/>
-        <w:rPr>
-          <w:sz w:val="24"/>
-          <w:szCs w:val="24"/>
-        </w:rPr>
-      </w:pPr>
-    </w:p>
+    <w:tbl>
+      <w:tblPr>
+        <w:tblStyle w:val="TableGrid"/>
+        <w:tblW w:w="10075" w:type="dxa"/>
+        <w:tblInd w:w="720" w:type="dxa"/>
+        <w:tblLook w:val="04A0" w:firstRow="1" w:lastRow="0" w:firstColumn="1" w:lastColumn="0" w:noHBand="0" w:noVBand="1"/>
+      </w:tblPr>
+      <w:tblGrid>
+        <w:gridCol w:w="3977"/>
+        <w:gridCol w:w="6098"/>
+      </w:tblGrid>
+      <w:tr>
+        <w:tc>
+          <w:tcPr>
+            <w:tcW w:w="3977" w:type="dxa"/>
+            <w:shd w:val="clear" w:color="auto" w:fill="F2F2F2" w:themeFill="background1" w:themeFillShade="F2"/>
+          </w:tcPr>
+          <w:p>
+            <w:pPr>
+              <w:pStyle w:val="ListParagraph"/>
+              <w:ind w:left="0"/>
+              <w:rPr>
+                <w:sz w:val="24"/>
+                <w:szCs w:val="24"/>
+              </w:rPr>
+            </w:pPr>
+            <w:r>
+              <w:rPr>
+                <w:sz w:val="24"/>
+                <w:szCs w:val="24"/>
+              </w:rPr>
+              <w:t>Performing above expectations:</w:t>
+            </w:r>
+          </w:p>
+        </w:tc>
+        <w:tc>
+          <w:tcPr>
+            <w:tcW w:w="6098" w:type="dxa"/>
+            <w:shd w:val="clear" w:color="auto" w:fill="F2F2F2" w:themeFill="background1" w:themeFillShade="F2"/>
+          </w:tcPr>
+          <w:p>
+            <w:pPr>
+              <w:pStyle w:val="ListParagraph"/>
+              <w:ind w:left="0"/>
+              <w:rPr>
+                <w:sz w:val="24"/>
+                <w:szCs w:val="24"/>
+              </w:rPr>
+            </w:pPr>
+          </w:p>
+        </w:tc>
+      </w:tr>
+      <w:tr>
+        <w:tc>
+          <w:tcPr>
+            <w:tcW w:w="3977" w:type="dxa"/>
+            <w:shd w:val="clear" w:color="auto" w:fill="F2F2F2" w:themeFill="background1" w:themeFillShade="F2"/>
+          </w:tcPr>
+          <w:p>
+            <w:pPr>
+              <w:pStyle w:val="ListParagraph"/>
+              <w:ind w:left="0"/>
+              <w:rPr>
+                <w:sz w:val="24"/>
+                <w:szCs w:val="24"/>
+              </w:rPr>
+            </w:pPr>
+            <w:r>
+              <w:rPr>
+                <w:sz w:val="24"/>
+                <w:szCs w:val="24"/>
+              </w:rPr>
+              <w:t>Performing at mid-level expectations:</w:t>
+            </w:r>
+          </w:p>
+        </w:tc>
+        <w:tc>
+          <w:tcPr>
+            <w:tcW w:w="6098" w:type="dxa"/>
+            <w:shd w:val="clear" w:color="auto" w:fill="F2F2F2" w:themeFill="background1" w:themeFillShade="F2"/>
+          </w:tcPr>
+          <w:p>
+            <w:pPr>
+              <w:pStyle w:val="ListParagraph"/>
+              <w:ind w:left="0"/>
+              <w:rPr>
+                <w:sz w:val="24"/>
+                <w:szCs w:val="24"/>
+              </w:rPr>
+            </w:pPr>
+          </w:p>
+        </w:tc>
+      </w:tr>
+      <w:tr>
+        <w:tc>
+          <w:tcPr>
+            <w:tcW w:w="3977" w:type="dxa"/>
+            <w:shd w:val="clear" w:color="auto" w:fill="F2F2F2" w:themeFill="background1" w:themeFillShade="F2"/>
+          </w:tcPr>
+          <w:p>
+            <w:pPr>
+              <w:pStyle w:val="ListParagraph"/>
+              <w:ind w:left="0"/>
+              <w:rPr>
+                <w:sz w:val="24"/>
+                <w:szCs w:val="24"/>
+              </w:rPr>
+            </w:pPr>
+            <w:r>
+              <w:rPr>
+                <w:sz w:val="24"/>
+                <w:szCs w:val="24"/>
+              </w:rPr>
+              <w:t>Areas could use improvement:</w:t>
+            </w:r>
+          </w:p>
+        </w:tc>
+        <w:tc>
+          <w:tcPr>
+            <w:tcW w:w="6098" w:type="dxa"/>
+            <w:shd w:val="clear" w:color="auto" w:fill="F2F2F2" w:themeFill="background1" w:themeFillShade="F2"/>
+          </w:tcPr>
+          <w:p>
+            <w:pPr>
+              <w:pStyle w:val="ListParagraph"/>
+              <w:ind w:left="0"/>
+              <w:rPr>
+                <w:sz w:val="24"/>
+                <w:szCs w:val="24"/>
+              </w:rPr>
+            </w:pPr>
+          </w:p>
+        </w:tc>
+      </w:tr>
+    </w:tbl>
     <w:p>
       <w:pPr>
         <w:pStyle w:val="ListParagraph"/>
@@ -575,7 +802,7 @@
           <w:ilvl w:val="0"/>
           <w:numId w:val="1"/>
         </w:numPr>
-        <w:spacing w:before="120"/>
+        <w:spacing w:before="240"/>
         <w:rPr>
           <w:sz w:val="24"/>
           <w:szCs w:val="24"/>
@@ -612,7 +839,63 @@
           <w:sz w:val="24"/>
           <w:szCs w:val="24"/>
         </w:rPr>
-        <w:t>Brainstorm your long-term goals.  Things you want to achieve by the end of your life and/or career which are not limited on your map or landscape.</w:t>
+        <w:t>Brainstorm long-term goals</w:t>
+      </w:r>
+      <w:r>
+        <w:rPr>
+          <w:sz w:val="24"/>
+          <w:szCs w:val="24"/>
+        </w:rPr>
+        <w:t xml:space="preserve"> (t</w:t>
+      </w:r>
+      <w:r>
+        <w:rPr>
+          <w:sz w:val="24"/>
+          <w:szCs w:val="24"/>
+        </w:rPr>
+        <w:t>hings you want to achieve by end life and/or career</w:t>
+      </w:r>
+      <w:r>
+        <w:rPr>
+          <w:sz w:val="24"/>
+          <w:szCs w:val="24"/>
+        </w:rPr>
+        <w:t>)</w:t>
+      </w:r>
+      <w:r>
+        <w:rPr>
+          <w:sz w:val="24"/>
+          <w:szCs w:val="24"/>
+        </w:rPr>
+        <w:t xml:space="preserve"> which are not limited </w:t>
+      </w:r>
+      <w:r>
+        <w:rPr>
+          <w:sz w:val="24"/>
+          <w:szCs w:val="24"/>
+        </w:rPr>
+        <w:t>to</w:t>
+      </w:r>
+      <w:r>
+        <w:rPr>
+          <w:sz w:val="24"/>
+          <w:szCs w:val="24"/>
+        </w:rPr>
+        <w:t xml:space="preserve"> your map.</w:t>
+      </w:r>
+      <w:r>
+        <w:rPr>
+          <w:sz w:val="24"/>
+          <w:szCs w:val="24"/>
+        </w:rPr>
+        <w:t xml:space="preserve">  Include a “why” statement</w:t>
+      </w:r>
+      <w:r>
+        <w:rPr>
+          <w:sz w:val="24"/>
+          <w:szCs w:val="24"/>
+        </w:rPr>
+        <w:t xml:space="preserve"> which should align with your values.</w:t>
       </w:r>
     </w:p>
     <w:tbl>
@@ -671,23 +954,7 @@
                 <w:sz w:val="24"/>
                 <w:szCs w:val="24"/>
               </w:rPr>
-              <w:t xml:space="preserve">through a healthy work/life balance </w:t>
-            </w:r>
-            <w:r>
-              <w:rPr>
-                <w:color w:val="A6A6A6" w:themeColor="background1" w:themeShade="A6"/>
-                <w:sz w:val="24"/>
-                <w:szCs w:val="24"/>
-              </w:rPr>
-              <w:t>so that I can inspire others</w:t>
-            </w:r>
-            <w:r>
-              <w:rPr>
-                <w:color w:val="A6A6A6" w:themeColor="background1" w:themeShade="A6"/>
-                <w:sz w:val="24"/>
-                <w:szCs w:val="24"/>
-              </w:rPr>
-              <w:t xml:space="preserve"> to live their best</w:t>
+              <w:t>through a healthy work/life balance</w:t>
             </w:r>
             <w:r>
               <w:rPr>
@@ -704,7 +971,7 @@
     <w:p>
       <w:pPr>
         <w:pStyle w:val="ListParagraph"/>
-        <w:spacing w:before="120"/>
+        <w:spacing w:after="0"/>
         <w:rPr>
           <w:sz w:val="24"/>
           <w:szCs w:val="24"/>
@@ -760,15 +1027,75 @@
               <w:t>Level up every 3-5 years</w:t>
             </w:r>
           </w:p>
-          <w:p>
-            <w:pPr>
-              <w:pStyle w:val="ListParagraph"/>
-              <w:ind w:left="0"/>
-              <w:rPr>
-                <w:sz w:val="24"/>
-                <w:szCs w:val="24"/>
-              </w:rPr>
-            </w:pPr>
+        </w:tc>
+      </w:tr>
+    </w:tbl>
+    <w:p>
+      <w:pPr>
+        <w:pStyle w:val="ListParagraph"/>
+        <w:spacing w:after="0"/>
+        <w:rPr>
+          <w:sz w:val="24"/>
+          <w:szCs w:val="24"/>
+        </w:rPr>
+      </w:pPr>
+      <w:r>
+        <w:rPr>
+          <w:sz w:val="24"/>
+          <w:szCs w:val="24"/>
+        </w:rPr>
+        <w:t>Identify the next destination on the map between your starting point and career goal.</w:t>
+      </w:r>
+    </w:p>
+    <w:tbl>
+      <w:tblPr>
+        <w:tblStyle w:val="TableGrid"/>
+        <w:tblW w:w="0" w:type="auto"/>
+        <w:tblInd w:w="720" w:type="dxa"/>
+        <w:tblLook w:val="04A0" w:firstRow="1" w:lastRow="0" w:firstColumn="1" w:lastColumn="0" w:noHBand="0" w:noVBand="1"/>
+      </w:tblPr>
+      <w:tblGrid>
+        <w:gridCol w:w="10070"/>
+      </w:tblGrid>
+      <w:tr>
+        <w:tc>
+          <w:tcPr>
+            <w:tcW w:w="10070" w:type="dxa"/>
+            <w:shd w:val="clear" w:color="auto" w:fill="F2F2F2" w:themeFill="background1" w:themeFillShade="F2"/>
+          </w:tcPr>
+          <w:p>
+            <w:pPr>
+              <w:pStyle w:val="ListParagraph"/>
+              <w:ind w:left="0"/>
+              <w:rPr>
+                <w:sz w:val="24"/>
+                <w:szCs w:val="24"/>
+              </w:rPr>
+            </w:pPr>
+            <w:r>
+              <w:rPr>
+                <w:color w:val="A6A6A6" w:themeColor="background1" w:themeShade="A6"/>
+                <w:sz w:val="24"/>
+                <w:szCs w:val="24"/>
+              </w:rPr>
+              <w:t xml:space="preserve">Ex: </w:t>
+            </w:r>
+            <w:r>
+              <w:rPr>
+                <w:color w:val="A6A6A6" w:themeColor="background1" w:themeShade="A6"/>
+                <w:sz w:val="24"/>
+                <w:szCs w:val="24"/>
+              </w:rPr>
+              <w:t xml:space="preserve">Level up </w:t>
+            </w:r>
+            <w:r>
+              <w:rPr>
+                <w:color w:val="A6A6A6" w:themeColor="background1" w:themeShade="A6"/>
+                <w:sz w:val="24"/>
+                <w:szCs w:val="24"/>
+              </w:rPr>
+              <w:t>in the next 2 years</w:t>
+            </w:r>
           </w:p>
         </w:tc>
       </w:tr>
@@ -795,7 +1122,7 @@
           <w:sz w:val="24"/>
           <w:szCs w:val="24"/>
         </w:rPr>
-        <w:t>Choose Route and Waypoints</w:t>
+        <w:t>Route and Waypoints</w:t>
       </w:r>
     </w:p>
     <w:p>
@@ -812,14 +1139,63 @@
           <w:sz w:val="24"/>
           <w:szCs w:val="24"/>
         </w:rPr>
-        <w:t>Break again into smaller goal (achievable in 1-4 years)</w:t>
-      </w:r>
-      <w:r>
-        <w:rPr>
-          <w:sz w:val="24"/>
-          <w:szCs w:val="24"/>
-        </w:rPr>
-        <w:t>.  Define timeline &amp; metrics (“as measured by”):</w:t>
+        <w:t>What can you do to improve upon the</w:t>
+      </w:r>
+      <w:r>
+        <w:rPr>
+          <w:sz w:val="24"/>
+          <w:szCs w:val="24"/>
+        </w:rPr>
+        <w:t xml:space="preserve"> areas </w:t>
+      </w:r>
+      <w:r>
+        <w:rPr>
+          <w:sz w:val="24"/>
+          <w:szCs w:val="24"/>
+        </w:rPr>
+        <w:t xml:space="preserve">that </w:t>
+      </w:r>
+      <w:r>
+        <w:rPr>
+          <w:sz w:val="24"/>
+          <w:szCs w:val="24"/>
+        </w:rPr>
+        <w:t xml:space="preserve">need improvement </w:t>
+      </w:r>
+      <w:r>
+        <w:rPr>
+          <w:sz w:val="24"/>
+          <w:szCs w:val="24"/>
+        </w:rPr>
+        <w:t xml:space="preserve">which are necessary </w:t>
+      </w:r>
+      <w:r>
+        <w:rPr>
+          <w:sz w:val="24"/>
+          <w:szCs w:val="24"/>
+        </w:rPr>
+        <w:t>to the next destination</w:t>
+      </w:r>
+      <w:r>
+        <w:rPr>
+          <w:sz w:val="24"/>
+          <w:szCs w:val="24"/>
+        </w:rPr>
+        <w:t xml:space="preserve"> (achievable in 1-4 years)</w:t>
+      </w:r>
+      <w:r>
+        <w:rPr>
+          <w:sz w:val="24"/>
+          <w:szCs w:val="24"/>
+        </w:rPr>
+        <w:t xml:space="preserve">? Include </w:t>
+      </w:r>
+      <w:r>
+        <w:rPr>
+          <w:sz w:val="24"/>
+          <w:szCs w:val="24"/>
+        </w:rPr>
+        <w:t>timeline &amp; metrics (“as measured by”):</w:t>
       </w:r>
     </w:p>
     <w:tbl>
@@ -1253,43 +1629,7 @@
                 <w:sz w:val="24"/>
                 <w:szCs w:val="24"/>
               </w:rPr>
-              <w:t xml:space="preserve">Schedule 2 </w:t>
-            </w:r>
-            <w:proofErr w:type="spellStart"/>
-            <w:r>
-              <w:rPr>
-                <w:color w:val="A6A6A6" w:themeColor="background1" w:themeShade="A6"/>
-                <w:sz w:val="24"/>
-                <w:szCs w:val="24"/>
-              </w:rPr>
-              <w:t>hr</w:t>
-            </w:r>
-            <w:proofErr w:type="spellEnd"/>
-            <w:r>
-              <w:rPr>
-                <w:color w:val="A6A6A6" w:themeColor="background1" w:themeShade="A6"/>
-                <w:sz w:val="24"/>
-                <w:szCs w:val="24"/>
-              </w:rPr>
-              <w:t>/</w:t>
-            </w:r>
-            <w:proofErr w:type="spellStart"/>
-            <w:r>
-              <w:rPr>
-                <w:color w:val="A6A6A6" w:themeColor="background1" w:themeShade="A6"/>
-                <w:sz w:val="24"/>
-                <w:szCs w:val="24"/>
-              </w:rPr>
-              <w:t>wk</w:t>
-            </w:r>
-            <w:proofErr w:type="spellEnd"/>
-            <w:r>
-              <w:rPr>
-                <w:color w:val="A6A6A6" w:themeColor="background1" w:themeShade="A6"/>
-                <w:sz w:val="24"/>
-                <w:szCs w:val="24"/>
-              </w:rPr>
-              <w:t xml:space="preserve"> to take a class and practice.</w:t>
+              <w:t>Schedule 2 hr/wk to take a class and practice.</w:t>
             </w:r>
           </w:p>
         </w:tc>
@@ -1359,43 +1699,7 @@
                 <w:sz w:val="24"/>
                 <w:szCs w:val="24"/>
               </w:rPr>
-              <w:t xml:space="preserve">Schedule 1 </w:t>
-            </w:r>
-            <w:proofErr w:type="spellStart"/>
-            <w:r>
-              <w:rPr>
-                <w:color w:val="A6A6A6" w:themeColor="background1" w:themeShade="A6"/>
-                <w:sz w:val="24"/>
-                <w:szCs w:val="24"/>
-              </w:rPr>
-              <w:t>hr</w:t>
-            </w:r>
-            <w:proofErr w:type="spellEnd"/>
-            <w:r>
-              <w:rPr>
-                <w:color w:val="A6A6A6" w:themeColor="background1" w:themeShade="A6"/>
-                <w:sz w:val="24"/>
-                <w:szCs w:val="24"/>
-              </w:rPr>
-              <w:t>/</w:t>
-            </w:r>
-            <w:proofErr w:type="spellStart"/>
-            <w:r>
-              <w:rPr>
-                <w:color w:val="A6A6A6" w:themeColor="background1" w:themeShade="A6"/>
-                <w:sz w:val="24"/>
-                <w:szCs w:val="24"/>
-              </w:rPr>
-              <w:t>wk</w:t>
-            </w:r>
-            <w:proofErr w:type="spellEnd"/>
-            <w:r>
-              <w:rPr>
-                <w:color w:val="A6A6A6" w:themeColor="background1" w:themeShade="A6"/>
-                <w:sz w:val="24"/>
-                <w:szCs w:val="24"/>
-              </w:rPr>
-              <w:t xml:space="preserve"> to attend local Toastmaster’s club meeting.</w:t>
+              <w:t>Schedule 1 hr/wk to attend local Toastmaster’s club meeting.</w:t>
             </w:r>
             <w:r>
               <w:rPr>
@@ -1523,6 +1827,7 @@
           <w:sz w:val="24"/>
           <w:szCs w:val="24"/>
         </w:rPr>
+        <w:lastRenderedPageBreak/>
         <w:t>Repeat</w:t>
       </w:r>
     </w:p>
@@ -1540,28 +1845,21 @@
           <w:sz w:val="24"/>
           <w:szCs w:val="24"/>
         </w:rPr>
-        <w:t xml:space="preserve">Revisit the above </w:t>
-      </w:r>
-      <w:r>
-        <w:rPr>
-          <w:sz w:val="24"/>
-          <w:szCs w:val="24"/>
-        </w:rPr>
-        <w:t>1-6</w:t>
-      </w:r>
-      <w:r>
-        <w:rPr>
-          <w:sz w:val="24"/>
-          <w:szCs w:val="24"/>
-        </w:rPr>
-        <w:t xml:space="preserve"> and note any changes</w:t>
-      </w:r>
-      <w:r>
-        <w:rPr>
-          <w:sz w:val="24"/>
-          <w:szCs w:val="24"/>
-        </w:rPr>
-        <w:t>.</w:t>
+        <w:t xml:space="preserve">Revisit the above 1-6 </w:t>
+      </w:r>
+      <w:r>
+        <w:rPr>
+          <w:sz w:val="24"/>
+          <w:szCs w:val="24"/>
+        </w:rPr>
+        <w:t xml:space="preserve">on an annual basis </w:t>
+      </w:r>
+      <w:r>
+        <w:rPr>
+          <w:sz w:val="24"/>
+          <w:szCs w:val="24"/>
+        </w:rPr>
+        <w:t>and note any changes.</w:t>
       </w:r>
     </w:p>
     <w:sectPr>

</xml_diff>